<commit_message>
Final commit, before project submission deadline.
</commit_message>
<xml_diff>
--- a/termPaper.docx
+++ b/termPaper.docx
@@ -234,7 +234,7 @@
         <w:pStyle w:val="Heading1"/>
         <w:numPr>
           <w:ilvl w:val="0"/>
-          <w:numId w:val="1"/>
+          <w:numId w:val="2"/>
         </w:numPr>
         <w:ind w:left="0" w:hanging="0"/>
         <w:rPr/>
@@ -247,6 +247,7 @@
     <w:p>
       <w:pPr>
         <w:pStyle w:val="TextBody"/>
+        <w:jc w:val="both"/>
         <w:rPr/>
       </w:pPr>
       <w:r>
@@ -418,7 +419,7 @@
         <w:pStyle w:val="Heading1"/>
         <w:numPr>
           <w:ilvl w:val="0"/>
-          <w:numId w:val="1"/>
+          <w:numId w:val="2"/>
         </w:numPr>
         <w:ind w:left="0" w:hanging="0"/>
         <w:rPr/>
@@ -514,7 +515,7 @@
         <w:pStyle w:val="Heading1"/>
         <w:numPr>
           <w:ilvl w:val="0"/>
-          <w:numId w:val="1"/>
+          <w:numId w:val="2"/>
         </w:numPr>
         <w:ind w:left="0" w:hanging="0"/>
         <w:rPr/>
@@ -527,55 +528,385 @@
     <w:p>
       <w:pPr>
         <w:pStyle w:val="TextBody"/>
-        <w:rPr/>
-      </w:pPr>
-      <w:r>
-        <w:rPr/>
-      </w:r>
-    </w:p>
-    <w:p>
-      <w:pPr>
-        <w:pStyle w:val="TextBody"/>
-        <w:rPr/>
-      </w:pPr>
-      <w:r>
-        <w:rPr/>
-      </w:r>
-    </w:p>
-    <w:p>
-      <w:pPr>
-        <w:pStyle w:val="TextBody"/>
-        <w:rPr/>
-      </w:pPr>
-      <w:r>
-        <w:rPr/>
-      </w:r>
-    </w:p>
-    <w:p>
-      <w:pPr>
-        <w:pStyle w:val="TextBody"/>
-        <w:rPr/>
-      </w:pPr>
-      <w:r>
-        <w:rPr/>
-      </w:r>
-    </w:p>
-    <w:p>
-      <w:pPr>
-        <w:pStyle w:val="TextBody"/>
-        <w:rPr/>
-      </w:pPr>
-      <w:r>
-        <w:rPr/>
-      </w:r>
-    </w:p>
-    <w:p>
-      <w:pPr>
-        <w:pStyle w:val="TextBody"/>
-        <w:rPr/>
-      </w:pPr>
-      <w:r>
-        <w:rPr/>
+        <w:jc w:val="left"/>
+        <w:rPr/>
+      </w:pPr>
+      <w:r>
+        <w:rPr/>
+      </w:r>
+    </w:p>
+    <w:p>
+      <w:pPr>
+        <w:pStyle w:val="TextBody"/>
+        <w:jc w:val="left"/>
+        <w:rPr/>
+      </w:pPr>
+      <w:r>
+        <w:rPr/>
+      </w:r>
+    </w:p>
+    <w:p>
+      <w:pPr>
+        <w:pStyle w:val="TextBody"/>
+        <w:jc w:val="left"/>
+        <w:rPr/>
+      </w:pPr>
+      <w:r>
+        <w:rPr/>
+        <w:object>
+          <v:shape id="ole_rId2" style="width:276.9pt;height:558.25pt" o:ole="">
+            <v:imagedata r:id="rId3" o:title=""/>
+          </v:shape>
+          <o:OLEObject Type="Embed" ProgID="Excel.Sheet.12" ShapeID="ole_rId2" DrawAspect="Content" ObjectID="_142254837" r:id="rId2"/>
+        </w:object>
+      </w:r>
+    </w:p>
+    <w:p>
+      <w:pPr>
+        <w:pStyle w:val="TextBody"/>
+        <w:jc w:val="left"/>
+        <w:rPr/>
+      </w:pPr>
+      <w:r>
+        <w:rPr/>
+      </w:r>
+    </w:p>
+    <w:p>
+      <w:pPr>
+        <w:pStyle w:val="TextBody"/>
+        <w:jc w:val="left"/>
+        <w:rPr/>
+      </w:pPr>
+      <w:r>
+        <w:rPr/>
+      </w:r>
+    </w:p>
+    <w:p>
+      <w:pPr>
+        <w:pStyle w:val="TextBody"/>
+        <w:jc w:val="left"/>
+        <w:rPr/>
+      </w:pPr>
+      <w:r>
+        <w:rPr/>
+      </w:r>
+    </w:p>
+    <w:p>
+      <w:pPr>
+        <w:pStyle w:val="TextBody"/>
+        <w:rPr/>
+      </w:pPr>
+      <w:r>
+        <w:rPr/>
+      </w:r>
+    </w:p>
+    <w:p>
+      <w:pPr>
+        <w:pStyle w:val="TextBody"/>
+        <w:rPr/>
+      </w:pPr>
+      <w:r>
+        <w:rPr/>
+      </w:r>
+    </w:p>
+    <w:p>
+      <w:pPr>
+        <w:pStyle w:val="TextBody"/>
+        <w:rPr/>
+      </w:pPr>
+      <w:r>
+        <w:rPr/>
+      </w:r>
+    </w:p>
+    <w:p>
+      <w:pPr>
+        <w:pStyle w:val="TextBody"/>
+        <w:rPr/>
+      </w:pPr>
+      <w:r>
+        <w:rPr/>
+      </w:r>
+    </w:p>
+    <w:p>
+      <w:pPr>
+        <w:pStyle w:val="TextBody"/>
+        <w:rPr/>
+      </w:pPr>
+      <w:r>
+        <w:rPr/>
+      </w:r>
+    </w:p>
+    <w:p>
+      <w:pPr>
+        <w:pStyle w:val="TextBody"/>
+        <w:rPr/>
+      </w:pPr>
+      <w:r>
+        <w:rPr/>
+      </w:r>
+    </w:p>
+    <w:p>
+      <w:pPr>
+        <w:pStyle w:val="TextBody"/>
+        <w:rPr/>
+      </w:pPr>
+      <w:r>
+        <w:rPr/>
+      </w:r>
+    </w:p>
+    <w:p>
+      <w:pPr>
+        <w:pStyle w:val="TextBody"/>
+        <w:rPr/>
+      </w:pPr>
+      <w:r>
+        <w:rPr/>
+      </w:r>
+    </w:p>
+    <w:p>
+      <w:pPr>
+        <w:pStyle w:val="TextBody"/>
+        <w:rPr/>
+      </w:pPr>
+      <w:r>
+        <w:rPr/>
+      </w:r>
+    </w:p>
+    <w:p>
+      <w:pPr>
+        <w:pStyle w:val="TextBody"/>
+        <w:rPr/>
+      </w:pPr>
+      <w:r>
+        <w:rPr/>
+      </w:r>
+    </w:p>
+    <w:p>
+      <w:pPr>
+        <w:pStyle w:val="TextBody"/>
+        <w:rPr/>
+      </w:pPr>
+      <w:r>
+        <w:rPr/>
+      </w:r>
+    </w:p>
+    <w:p>
+      <w:pPr>
+        <w:pStyle w:val="TextBody"/>
+        <w:rPr/>
+      </w:pPr>
+      <w:r>
+        <w:rPr/>
+      </w:r>
+    </w:p>
+    <w:p>
+      <w:pPr>
+        <w:pStyle w:val="TextBody"/>
+        <w:rPr/>
+      </w:pPr>
+      <w:r>
+        <w:rPr/>
+      </w:r>
+    </w:p>
+    <w:p>
+      <w:pPr>
+        <w:pStyle w:val="TextBody"/>
+        <w:rPr/>
+      </w:pPr>
+      <w:r>
+        <w:rPr/>
+        <w:drawing>
+          <wp:inline distT="0" distB="0" distL="0" distR="0">
+            <wp:extent cx="7167245" cy="4057650"/>
+            <wp:effectExtent l="0" t="0" r="0" b="0"/>
+            <wp:docPr id="1" name="Object1"/>
+            <wp:cNvGraphicFramePr/>
+            <a:graphic xmlns:a="http://schemas.openxmlformats.org/drawingml/2006/main">
+              <a:graphicData uri="http://schemas.openxmlformats.org/drawingml/2006/chart">
+                <c:chart xmlns:c="http://schemas.openxmlformats.org/drawingml/2006/chart" xmlns:r="http://schemas.openxmlformats.org/officeDocument/2006/relationships" r:id="rId4"/>
+              </a:graphicData>
+            </a:graphic>
+          </wp:inline>
+        </w:drawing>
+      </w:r>
+    </w:p>
+    <w:p>
+      <w:pPr>
+        <w:pStyle w:val="TextBody"/>
+        <w:rPr/>
+      </w:pPr>
+      <w:r>
+        <w:rPr/>
+      </w:r>
+    </w:p>
+    <w:p>
+      <w:pPr>
+        <w:pStyle w:val="TextBody"/>
+        <w:rPr/>
+      </w:pPr>
+      <w:r>
+        <w:rPr/>
+      </w:r>
+    </w:p>
+    <w:p>
+      <w:pPr>
+        <w:pStyle w:val="TextBody"/>
+        <w:rPr/>
+      </w:pPr>
+      <w:r>
+        <w:rPr/>
+        <w:drawing>
+          <wp:inline distT="0" distB="0" distL="0" distR="0">
+            <wp:extent cx="5759450" cy="3239770"/>
+            <wp:effectExtent l="0" t="0" r="0" b="0"/>
+            <wp:docPr id="2" name="Object3"/>
+            <wp:cNvGraphicFramePr/>
+            <a:graphic xmlns:a="http://schemas.openxmlformats.org/drawingml/2006/main">
+              <a:graphicData uri="http://schemas.openxmlformats.org/drawingml/2006/chart">
+                <c:chart xmlns:c="http://schemas.openxmlformats.org/drawingml/2006/chart" xmlns:r="http://schemas.openxmlformats.org/officeDocument/2006/relationships" r:id="rId5"/>
+              </a:graphicData>
+            </a:graphic>
+          </wp:inline>
+        </w:drawing>
+      </w:r>
+    </w:p>
+    <w:p>
+      <w:pPr>
+        <w:pStyle w:val="TextBody"/>
+        <w:rPr/>
+      </w:pPr>
+      <w:r>
+        <w:rPr/>
+      </w:r>
+    </w:p>
+    <w:p>
+      <w:pPr>
+        <w:pStyle w:val="TextBody"/>
+        <w:rPr/>
+      </w:pPr>
+      <w:r>
+        <w:rPr/>
+      </w:r>
+    </w:p>
+    <w:p>
+      <w:pPr>
+        <w:pStyle w:val="TextBody"/>
+        <w:rPr/>
+      </w:pPr>
+      <w:r>
+        <w:rPr/>
+      </w:r>
+    </w:p>
+    <w:p>
+      <w:pPr>
+        <w:pStyle w:val="TextBody"/>
+        <w:rPr/>
+      </w:pPr>
+      <w:r>
+        <w:rPr/>
+      </w:r>
+    </w:p>
+    <w:p>
+      <w:pPr>
+        <w:pStyle w:val="TextBody"/>
+        <w:rPr/>
+      </w:pPr>
+      <w:r>
+        <w:rPr/>
+      </w:r>
+    </w:p>
+    <w:p>
+      <w:pPr>
+        <w:pStyle w:val="TextBody"/>
+        <w:rPr/>
+      </w:pPr>
+      <w:r>
+        <w:rPr/>
+      </w:r>
+    </w:p>
+    <w:p>
+      <w:pPr>
+        <w:pStyle w:val="TextBody"/>
+        <w:rPr/>
+      </w:pPr>
+      <w:r>
+        <w:rPr/>
+      </w:r>
+    </w:p>
+    <w:p>
+      <w:pPr>
+        <w:pStyle w:val="TextBody"/>
+        <w:rPr/>
+      </w:pPr>
+      <w:r>
+        <w:rPr/>
+      </w:r>
+    </w:p>
+    <w:p>
+      <w:pPr>
+        <w:pStyle w:val="TextBody"/>
+        <w:rPr/>
+      </w:pPr>
+      <w:r>
+        <w:rPr/>
+      </w:r>
+    </w:p>
+    <w:p>
+      <w:pPr>
+        <w:pStyle w:val="TextBody"/>
+        <w:rPr/>
+      </w:pPr>
+      <w:r>
+        <w:rPr/>
+      </w:r>
+    </w:p>
+    <w:p>
+      <w:pPr>
+        <w:pStyle w:val="TextBody"/>
+        <w:rPr/>
+      </w:pPr>
+      <w:r>
+        <w:rPr/>
+      </w:r>
+    </w:p>
+    <w:p>
+      <w:pPr>
+        <w:pStyle w:val="TextBody"/>
+        <w:rPr/>
+      </w:pPr>
+      <w:r>
+        <w:rPr/>
+      </w:r>
+    </w:p>
+    <w:p>
+      <w:pPr>
+        <w:pStyle w:val="TextBody"/>
+        <w:rPr/>
+      </w:pPr>
+      <w:r>
+        <w:rPr/>
+      </w:r>
+    </w:p>
+    <w:p>
+      <w:pPr>
+        <w:pStyle w:val="TextBody"/>
+        <w:rPr/>
+      </w:pPr>
+      <w:r>
+        <w:rPr/>
+        <w:drawing>
+          <wp:inline distT="0" distB="0" distL="0" distR="0">
+            <wp:extent cx="5759450" cy="3239770"/>
+            <wp:effectExtent l="0" t="0" r="0" b="0"/>
+            <wp:docPr id="3" name="Object4"/>
+            <wp:cNvGraphicFramePr/>
+            <a:graphic xmlns:a="http://schemas.openxmlformats.org/drawingml/2006/main">
+              <a:graphicData uri="http://schemas.openxmlformats.org/drawingml/2006/chart">
+                <c:chart xmlns:c="http://schemas.openxmlformats.org/drawingml/2006/chart" xmlns:r="http://schemas.openxmlformats.org/officeDocument/2006/relationships" r:id="rId6"/>
+              </a:graphicData>
+            </a:graphic>
+          </wp:inline>
+        </w:drawing>
       </w:r>
     </w:p>
     <w:p>
@@ -637,7 +968,7 @@
         <w:pStyle w:val="Heading1"/>
         <w:numPr>
           <w:ilvl w:val="0"/>
-          <w:numId w:val="1"/>
+          <w:numId w:val="2"/>
         </w:numPr>
         <w:spacing w:before="240" w:after="120"/>
         <w:ind w:left="0" w:hanging="0"/>
@@ -655,6 +986,7 @@
       <w:pgNumType w:fmt="decimal"/>
       <w:formProt w:val="false"/>
       <w:textDirection w:val="lrTb"/>
+      <w:docGrid w:type="default" w:linePitch="240" w:charSpace="4294961151"/>
     </w:sectPr>
   </w:body>
 </w:document>
@@ -671,9 +1003,6 @@
       <w:lvlText w:val=""/>
       <w:lvlJc w:val="left"/>
       <w:pPr>
-        <w:tabs>
-          <w:tab w:val="num" w:pos="432"/>
-        </w:tabs>
         <w:ind w:left="432" w:hanging="432"/>
       </w:pPr>
     </w:lvl>
@@ -782,8 +1111,103 @@
       </w:pPr>
     </w:lvl>
   </w:abstractNum>
+  <w:abstractNum w:abstractNumId="2">
+    <w:lvl w:ilvl="0">
+      <w:start w:val="1"/>
+      <w:numFmt w:val="none"/>
+      <w:suff w:val="nothing"/>
+      <w:lvlText w:val=""/>
+      <w:lvlJc w:val="left"/>
+      <w:pPr>
+        <w:ind w:left="432" w:hanging="432"/>
+      </w:pPr>
+    </w:lvl>
+    <w:lvl w:ilvl="1">
+      <w:start w:val="1"/>
+      <w:numFmt w:val="none"/>
+      <w:suff w:val="nothing"/>
+      <w:lvlText w:val=""/>
+      <w:lvlJc w:val="left"/>
+      <w:pPr>
+        <w:ind w:left="576" w:hanging="576"/>
+      </w:pPr>
+    </w:lvl>
+    <w:lvl w:ilvl="2">
+      <w:start w:val="1"/>
+      <w:numFmt w:val="none"/>
+      <w:suff w:val="nothing"/>
+      <w:lvlText w:val=""/>
+      <w:lvlJc w:val="left"/>
+      <w:pPr>
+        <w:ind w:left="720" w:hanging="720"/>
+      </w:pPr>
+    </w:lvl>
+    <w:lvl w:ilvl="3">
+      <w:start w:val="1"/>
+      <w:numFmt w:val="none"/>
+      <w:suff w:val="nothing"/>
+      <w:lvlText w:val=""/>
+      <w:lvlJc w:val="left"/>
+      <w:pPr>
+        <w:ind w:left="864" w:hanging="864"/>
+      </w:pPr>
+    </w:lvl>
+    <w:lvl w:ilvl="4">
+      <w:start w:val="1"/>
+      <w:numFmt w:val="none"/>
+      <w:suff w:val="nothing"/>
+      <w:lvlText w:val=""/>
+      <w:lvlJc w:val="left"/>
+      <w:pPr>
+        <w:ind w:left="1008" w:hanging="1008"/>
+      </w:pPr>
+    </w:lvl>
+    <w:lvl w:ilvl="5">
+      <w:start w:val="1"/>
+      <w:numFmt w:val="none"/>
+      <w:suff w:val="nothing"/>
+      <w:lvlText w:val=""/>
+      <w:lvlJc w:val="left"/>
+      <w:pPr>
+        <w:ind w:left="1152" w:hanging="1152"/>
+      </w:pPr>
+    </w:lvl>
+    <w:lvl w:ilvl="6">
+      <w:start w:val="1"/>
+      <w:numFmt w:val="none"/>
+      <w:suff w:val="nothing"/>
+      <w:lvlText w:val=""/>
+      <w:lvlJc w:val="left"/>
+      <w:pPr>
+        <w:ind w:left="1296" w:hanging="1296"/>
+      </w:pPr>
+    </w:lvl>
+    <w:lvl w:ilvl="7">
+      <w:start w:val="1"/>
+      <w:numFmt w:val="none"/>
+      <w:suff w:val="nothing"/>
+      <w:lvlText w:val=""/>
+      <w:lvlJc w:val="left"/>
+      <w:pPr>
+        <w:ind w:left="1440" w:hanging="1440"/>
+      </w:pPr>
+    </w:lvl>
+    <w:lvl w:ilvl="8">
+      <w:start w:val="1"/>
+      <w:numFmt w:val="none"/>
+      <w:suff w:val="nothing"/>
+      <w:lvlText w:val=""/>
+      <w:lvlJc w:val="left"/>
+      <w:pPr>
+        <w:ind w:left="1584" w:hanging="1584"/>
+      </w:pPr>
+    </w:lvl>
+  </w:abstractNum>
   <w:num w:numId="1">
     <w:abstractNumId w:val="1"/>
+  </w:num>
+  <w:num w:numId="2">
+    <w:abstractNumId w:val="2"/>
   </w:num>
 </w:numbering>
 </file>
@@ -794,15 +1218,12 @@
     <w:rPrDefault>
       <w:rPr>
         <w:rFonts w:ascii="Liberation Serif" w:hAnsi="Liberation Serif" w:eastAsia="Noto Sans CJK SC Regular" w:cs="FreeSans"/>
-        <w:sz w:val="24"/>
         <w:szCs w:val="24"/>
         <w:lang w:val="en-US" w:eastAsia="zh-CN" w:bidi="hi-IN"/>
       </w:rPr>
     </w:rPrDefault>
     <w:pPrDefault>
-      <w:pPr>
-        <w:widowControl/>
-      </w:pPr>
+      <w:pPr/>
     </w:pPrDefault>
   </w:docDefaults>
   <w:style w:type="paragraph" w:styleId="Normal">
@@ -810,10 +1231,12 @@
     <w:qFormat/>
     <w:pPr>
       <w:widowControl/>
+      <w:bidi w:val="0"/>
+      <w:jc w:val="left"/>
     </w:pPr>
     <w:rPr>
       <w:rFonts w:ascii="Liberation Serif" w:hAnsi="Liberation Serif" w:eastAsia="Noto Sans CJK SC Regular" w:cs="FreeSans"/>
-      <w:color w:val="auto"/>
+      <w:color w:val="00000A"/>
       <w:sz w:val="24"/>
       <w:szCs w:val="24"/>
       <w:lang w:val="en-US" w:eastAsia="zh-CN" w:bidi="hi-IN"/>
@@ -822,7 +1245,6 @@
   <w:style w:type="paragraph" w:styleId="Heading1">
     <w:name w:val="Heading 1"/>
     <w:basedOn w:val="Heading"/>
-    <w:next w:val="TextBody"/>
     <w:qFormat/>
     <w:pPr>
       <w:numPr>
@@ -906,7 +1328,6 @@
   <w:style w:type="paragraph" w:styleId="Title">
     <w:name w:val="Title"/>
     <w:basedOn w:val="Heading"/>
-    <w:next w:val="TextBody"/>
     <w:qFormat/>
     <w:pPr>
       <w:jc w:val="center"/>
@@ -920,4 +1341,1486 @@
     </w:rPr>
   </w:style>
 </w:styles>
+</file>
+
+<file path=word/charts/chart1.xml><?xml version="1.0" encoding="utf-8"?>
+<c:chartSpace xmlns:c="http://schemas.openxmlformats.org/drawingml/2006/chart" xmlns:a="http://schemas.openxmlformats.org/drawingml/2006/main" xmlns:r="http://schemas.openxmlformats.org/officeDocument/2006/relationships">
+  <c:lang val="en-US"/>
+  <c:roundedCorners val="0"/>
+  <c:chart>
+    <c:title>
+      <c:tx>
+        <c:rich>
+          <a:bodyPr rot="0"/>
+          <a:lstStyle/>
+          <a:p>
+            <a:pPr>
+              <a:defRPr b="0" sz="1300" spc="-1" strike="noStrike">
+                <a:solidFill>
+                  <a:srgbClr val="000000"/>
+                </a:solidFill>
+                <a:uFill>
+                  <a:solidFill>
+                    <a:srgbClr val="ffffff"/>
+                  </a:solidFill>
+                </a:uFill>
+                <a:latin typeface="Arial"/>
+              </a:defRPr>
+            </a:pPr>
+            <a:r>
+              <a:rPr b="0" sz="1300" spc="-1" strike="noStrike">
+                <a:solidFill>
+                  <a:srgbClr val="000000"/>
+                </a:solidFill>
+                <a:uFill>
+                  <a:solidFill>
+                    <a:srgbClr val="ffffff"/>
+                  </a:solidFill>
+                </a:uFill>
+                <a:latin typeface="Arial"/>
+              </a:rPr>
+              <a:t>Dijkstra's vs. Floyd-Warshall's Run Time</a:t>
+            </a:r>
+          </a:p>
+        </c:rich>
+      </c:tx>
+      <c:overlay val="0"/>
+    </c:title>
+    <c:autoTitleDeleted val="0"/>
+    <c:plotArea>
+      <c:barChart>
+        <c:barDir val="col"/>
+        <c:grouping val="clustered"/>
+        <c:varyColors val="0"/>
+        <c:ser>
+          <c:idx val="0"/>
+          <c:order val="0"/>
+          <c:tx>
+            <c:strRef>
+              <c:f>label 0</c:f>
+              <c:strCache>
+                <c:ptCount val="1"/>
+                <c:pt idx="0">
+                  <c:v>Dijkstra’s</c:v>
+                </c:pt>
+              </c:strCache>
+            </c:strRef>
+          </c:tx>
+          <c:spPr>
+            <a:solidFill>
+              <a:srgbClr val="99ccff"/>
+            </a:solidFill>
+            <a:ln>
+              <a:noFill/>
+            </a:ln>
+          </c:spPr>
+          <c:invertIfNegative val="0"/>
+          <c:dLbls>
+            <c:showLegendKey val="0"/>
+            <c:showVal val="0"/>
+            <c:showCatName val="0"/>
+            <c:showSerName val="0"/>
+            <c:showPercent val="0"/>
+            <c:showLeaderLines val="0"/>
+          </c:dLbls>
+          <c:cat>
+            <c:strRef>
+              <c:f>categories</c:f>
+              <c:strCache>
+                <c:ptCount val="40"/>
+                <c:pt idx="0">
+                  <c:v>54</c:v>
+                </c:pt>
+                <c:pt idx="1">
+                  <c:v>58</c:v>
+                </c:pt>
+                <c:pt idx="2">
+                  <c:v>90</c:v>
+                </c:pt>
+                <c:pt idx="3">
+                  <c:v>104</c:v>
+                </c:pt>
+                <c:pt idx="4">
+                  <c:v>142</c:v>
+                </c:pt>
+                <c:pt idx="5">
+                  <c:v>144</c:v>
+                </c:pt>
+                <c:pt idx="6">
+                  <c:v>182</c:v>
+                </c:pt>
+                <c:pt idx="7">
+                  <c:v>207</c:v>
+                </c:pt>
+                <c:pt idx="8">
+                  <c:v>227</c:v>
+                </c:pt>
+                <c:pt idx="9">
+                  <c:v>355</c:v>
+                </c:pt>
+                <c:pt idx="10">
+                  <c:v>356</c:v>
+                </c:pt>
+                <c:pt idx="11">
+                  <c:v>382</c:v>
+                </c:pt>
+                <c:pt idx="12">
+                  <c:v>400</c:v>
+                </c:pt>
+                <c:pt idx="13">
+                  <c:v>419</c:v>
+                </c:pt>
+                <c:pt idx="14">
+                  <c:v>428</c:v>
+                </c:pt>
+                <c:pt idx="15">
+                  <c:v>430</c:v>
+                </c:pt>
+                <c:pt idx="16">
+                  <c:v>498</c:v>
+                </c:pt>
+                <c:pt idx="17">
+                  <c:v>501</c:v>
+                </c:pt>
+                <c:pt idx="18">
+                  <c:v>506</c:v>
+                </c:pt>
+                <c:pt idx="19">
+                  <c:v>529</c:v>
+                </c:pt>
+                <c:pt idx="20">
+                  <c:v>537</c:v>
+                </c:pt>
+                <c:pt idx="21">
+                  <c:v>553</c:v>
+                </c:pt>
+                <c:pt idx="22">
+                  <c:v>586</c:v>
+                </c:pt>
+                <c:pt idx="23">
+                  <c:v>649</c:v>
+                </c:pt>
+                <c:pt idx="24">
+                  <c:v>672</c:v>
+                </c:pt>
+                <c:pt idx="25">
+                  <c:v>676</c:v>
+                </c:pt>
+                <c:pt idx="26">
+                  <c:v>760</c:v>
+                </c:pt>
+                <c:pt idx="27">
+                  <c:v>774</c:v>
+                </c:pt>
+                <c:pt idx="28">
+                  <c:v>809</c:v>
+                </c:pt>
+                <c:pt idx="29">
+                  <c:v>845</c:v>
+                </c:pt>
+                <c:pt idx="30">
+                  <c:v>852</c:v>
+                </c:pt>
+                <c:pt idx="31">
+                  <c:v>853</c:v>
+                </c:pt>
+                <c:pt idx="32">
+                  <c:v>927</c:v>
+                </c:pt>
+                <c:pt idx="33">
+                  <c:v>940</c:v>
+                </c:pt>
+                <c:pt idx="34">
+                  <c:v>957</c:v>
+                </c:pt>
+                <c:pt idx="35">
+                  <c:v>958</c:v>
+                </c:pt>
+                <c:pt idx="36">
+                  <c:v>982</c:v>
+                </c:pt>
+                <c:pt idx="37">
+                  <c:v>989</c:v>
+                </c:pt>
+                <c:pt idx="38">
+                  <c:v>992</c:v>
+                </c:pt>
+                <c:pt idx="39">
+                  <c:v>994</c:v>
+                </c:pt>
+              </c:strCache>
+            </c:strRef>
+          </c:cat>
+          <c:val>
+            <c:numRef>
+              <c:f>0</c:f>
+              <c:numCache>
+                <c:formatCode>General</c:formatCode>
+                <c:ptCount val="40"/>
+                <c:pt idx="0">
+                  <c:v>6.767</c:v>
+                </c:pt>
+                <c:pt idx="1">
+                  <c:v>4.781</c:v>
+                </c:pt>
+                <c:pt idx="2">
+                  <c:v>11.954</c:v>
+                </c:pt>
+                <c:pt idx="3">
+                  <c:v>15.796</c:v>
+                </c:pt>
+                <c:pt idx="4">
+                  <c:v>34.021</c:v>
+                </c:pt>
+                <c:pt idx="5">
+                  <c:v>57.745</c:v>
+                </c:pt>
+                <c:pt idx="6">
+                  <c:v>88.404</c:v>
+                </c:pt>
+                <c:pt idx="7">
+                  <c:v>105.808</c:v>
+                </c:pt>
+                <c:pt idx="8">
+                  <c:v>139.258</c:v>
+                </c:pt>
+                <c:pt idx="9">
+                  <c:v>472.384</c:v>
+                </c:pt>
+                <c:pt idx="10">
+                  <c:v>478.908</c:v>
+                </c:pt>
+                <c:pt idx="11">
+                  <c:v>580.61</c:v>
+                </c:pt>
+                <c:pt idx="12">
+                  <c:v>670.582</c:v>
+                </c:pt>
+                <c:pt idx="13">
+                  <c:v>765.189</c:v>
+                </c:pt>
+                <c:pt idx="14">
+                  <c:v>824.85</c:v>
+                </c:pt>
+                <c:pt idx="15">
+                  <c:v>835.274</c:v>
+                </c:pt>
+                <c:pt idx="16">
+                  <c:v>1281.24</c:v>
+                </c:pt>
+                <c:pt idx="17">
+                  <c:v>1303.46</c:v>
+                </c:pt>
+                <c:pt idx="18">
+                  <c:v>1341.49</c:v>
+                </c:pt>
+                <c:pt idx="19">
+                  <c:v>1552.69</c:v>
+                </c:pt>
+                <c:pt idx="20">
+                  <c:v>1644.73</c:v>
+                </c:pt>
+                <c:pt idx="21">
+                  <c:v>1797.78</c:v>
+                </c:pt>
+                <c:pt idx="22">
+                  <c:v>2133.48</c:v>
+                </c:pt>
+                <c:pt idx="23">
+                  <c:v>2916.67</c:v>
+                </c:pt>
+                <c:pt idx="24">
+                  <c:v>3136.07</c:v>
+                </c:pt>
+                <c:pt idx="25">
+                  <c:v>3311.11</c:v>
+                </c:pt>
+                <c:pt idx="26">
+                  <c:v>4686.65</c:v>
+                </c:pt>
+                <c:pt idx="27">
+                  <c:v>4897.08</c:v>
+                </c:pt>
+                <c:pt idx="28">
+                  <c:v>5744.32</c:v>
+                </c:pt>
+                <c:pt idx="29">
+                  <c:v>6661.14</c:v>
+                </c:pt>
+                <c:pt idx="30">
+                  <c:v>6724.88</c:v>
+                </c:pt>
+                <c:pt idx="31">
+                  <c:v>6781.67</c:v>
+                </c:pt>
+                <c:pt idx="32">
+                  <c:v>8877.55</c:v>
+                </c:pt>
+                <c:pt idx="33">
+                  <c:v>9299.14</c:v>
+                </c:pt>
+                <c:pt idx="34">
+                  <c:v>9837.69</c:v>
+                </c:pt>
+                <c:pt idx="35">
+                  <c:v>9648.08</c:v>
+                </c:pt>
+                <c:pt idx="36">
+                  <c:v>10586.3</c:v>
+                </c:pt>
+                <c:pt idx="37">
+                  <c:v>10371.1</c:v>
+                </c:pt>
+                <c:pt idx="38">
+                  <c:v>10892.6</c:v>
+                </c:pt>
+                <c:pt idx="39">
+                  <c:v>10798.67</c:v>
+                </c:pt>
+              </c:numCache>
+            </c:numRef>
+          </c:val>
+        </c:ser>
+        <c:ser>
+          <c:idx val="1"/>
+          <c:order val="1"/>
+          <c:tx>
+            <c:strRef>
+              <c:f>label 1</c:f>
+              <c:strCache>
+                <c:ptCount val="1"/>
+                <c:pt idx="0">
+                  <c:v>Floyd’s</c:v>
+                </c:pt>
+              </c:strCache>
+            </c:strRef>
+          </c:tx>
+          <c:spPr>
+            <a:solidFill>
+              <a:srgbClr val="9900ff"/>
+            </a:solidFill>
+            <a:ln>
+              <a:solidFill>
+                <a:srgbClr val="000000"/>
+              </a:solidFill>
+            </a:ln>
+          </c:spPr>
+          <c:invertIfNegative val="0"/>
+          <c:dLbls>
+            <c:showLegendKey val="0"/>
+            <c:showVal val="0"/>
+            <c:showCatName val="0"/>
+            <c:showSerName val="0"/>
+            <c:showPercent val="0"/>
+            <c:showLeaderLines val="0"/>
+          </c:dLbls>
+          <c:cat>
+            <c:strRef>
+              <c:f>categories</c:f>
+              <c:strCache>
+                <c:ptCount val="40"/>
+                <c:pt idx="0">
+                  <c:v>54</c:v>
+                </c:pt>
+                <c:pt idx="1">
+                  <c:v>58</c:v>
+                </c:pt>
+                <c:pt idx="2">
+                  <c:v>90</c:v>
+                </c:pt>
+                <c:pt idx="3">
+                  <c:v>104</c:v>
+                </c:pt>
+                <c:pt idx="4">
+                  <c:v>142</c:v>
+                </c:pt>
+                <c:pt idx="5">
+                  <c:v>144</c:v>
+                </c:pt>
+                <c:pt idx="6">
+                  <c:v>182</c:v>
+                </c:pt>
+                <c:pt idx="7">
+                  <c:v>207</c:v>
+                </c:pt>
+                <c:pt idx="8">
+                  <c:v>227</c:v>
+                </c:pt>
+                <c:pt idx="9">
+                  <c:v>355</c:v>
+                </c:pt>
+                <c:pt idx="10">
+                  <c:v>356</c:v>
+                </c:pt>
+                <c:pt idx="11">
+                  <c:v>382</c:v>
+                </c:pt>
+                <c:pt idx="12">
+                  <c:v>400</c:v>
+                </c:pt>
+                <c:pt idx="13">
+                  <c:v>419</c:v>
+                </c:pt>
+                <c:pt idx="14">
+                  <c:v>428</c:v>
+                </c:pt>
+                <c:pt idx="15">
+                  <c:v>430</c:v>
+                </c:pt>
+                <c:pt idx="16">
+                  <c:v>498</c:v>
+                </c:pt>
+                <c:pt idx="17">
+                  <c:v>501</c:v>
+                </c:pt>
+                <c:pt idx="18">
+                  <c:v>506</c:v>
+                </c:pt>
+                <c:pt idx="19">
+                  <c:v>529</c:v>
+                </c:pt>
+                <c:pt idx="20">
+                  <c:v>537</c:v>
+                </c:pt>
+                <c:pt idx="21">
+                  <c:v>553</c:v>
+                </c:pt>
+                <c:pt idx="22">
+                  <c:v>586</c:v>
+                </c:pt>
+                <c:pt idx="23">
+                  <c:v>649</c:v>
+                </c:pt>
+                <c:pt idx="24">
+                  <c:v>672</c:v>
+                </c:pt>
+                <c:pt idx="25">
+                  <c:v>676</c:v>
+                </c:pt>
+                <c:pt idx="26">
+                  <c:v>760</c:v>
+                </c:pt>
+                <c:pt idx="27">
+                  <c:v>774</c:v>
+                </c:pt>
+                <c:pt idx="28">
+                  <c:v>809</c:v>
+                </c:pt>
+                <c:pt idx="29">
+                  <c:v>845</c:v>
+                </c:pt>
+                <c:pt idx="30">
+                  <c:v>852</c:v>
+                </c:pt>
+                <c:pt idx="31">
+                  <c:v>853</c:v>
+                </c:pt>
+                <c:pt idx="32">
+                  <c:v>927</c:v>
+                </c:pt>
+                <c:pt idx="33">
+                  <c:v>940</c:v>
+                </c:pt>
+                <c:pt idx="34">
+                  <c:v>957</c:v>
+                </c:pt>
+                <c:pt idx="35">
+                  <c:v>958</c:v>
+                </c:pt>
+                <c:pt idx="36">
+                  <c:v>982</c:v>
+                </c:pt>
+                <c:pt idx="37">
+                  <c:v>989</c:v>
+                </c:pt>
+                <c:pt idx="38">
+                  <c:v>992</c:v>
+                </c:pt>
+                <c:pt idx="39">
+                  <c:v>994</c:v>
+                </c:pt>
+              </c:strCache>
+            </c:strRef>
+          </c:cat>
+          <c:val>
+            <c:numRef>
+              <c:f>1</c:f>
+              <c:numCache>
+                <c:formatCode>General</c:formatCode>
+                <c:ptCount val="40"/>
+                <c:pt idx="0">
+                  <c:v>7.004</c:v>
+                </c:pt>
+                <c:pt idx="1">
+                  <c:v>3.339</c:v>
+                </c:pt>
+                <c:pt idx="2">
+                  <c:v>10.904</c:v>
+                </c:pt>
+                <c:pt idx="3">
+                  <c:v>15.568</c:v>
+                </c:pt>
+                <c:pt idx="4">
+                  <c:v>37.21</c:v>
+                </c:pt>
+                <c:pt idx="5">
+                  <c:v>39.181</c:v>
+                </c:pt>
+                <c:pt idx="6">
+                  <c:v>79.051</c:v>
+                </c:pt>
+                <c:pt idx="7">
+                  <c:v>118.385</c:v>
+                </c:pt>
+                <c:pt idx="8">
+                  <c:v>153.586</c:v>
+                </c:pt>
+                <c:pt idx="9">
+                  <c:v>596.288</c:v>
+                </c:pt>
+                <c:pt idx="10">
+                  <c:v>593.118</c:v>
+                </c:pt>
+                <c:pt idx="11">
+                  <c:v>734.847</c:v>
+                </c:pt>
+                <c:pt idx="12">
+                  <c:v>858.609</c:v>
+                </c:pt>
+                <c:pt idx="13">
+                  <c:v>973.308</c:v>
+                </c:pt>
+                <c:pt idx="14">
+                  <c:v>1052.43</c:v>
+                </c:pt>
+                <c:pt idx="15">
+                  <c:v>1058.87</c:v>
+                </c:pt>
+                <c:pt idx="16">
+                  <c:v>1627.5</c:v>
+                </c:pt>
+                <c:pt idx="17">
+                  <c:v>1645.77</c:v>
+                </c:pt>
+                <c:pt idx="18">
+                  <c:v>1707.29</c:v>
+                </c:pt>
+                <c:pt idx="19">
+                  <c:v>1957.32</c:v>
+                </c:pt>
+                <c:pt idx="20">
+                  <c:v>2071.21</c:v>
+                </c:pt>
+                <c:pt idx="21">
+                  <c:v>2145.55</c:v>
+                </c:pt>
+                <c:pt idx="22">
+                  <c:v>2657.66</c:v>
+                </c:pt>
+                <c:pt idx="23">
+                  <c:v>3614.41</c:v>
+                </c:pt>
+                <c:pt idx="24">
+                  <c:v>3891.17</c:v>
+                </c:pt>
+                <c:pt idx="25">
+                  <c:v>4117.58</c:v>
+                </c:pt>
+                <c:pt idx="26">
+                  <c:v>5605.19</c:v>
+                </c:pt>
+                <c:pt idx="27">
+                  <c:v>5944.5</c:v>
+                </c:pt>
+                <c:pt idx="28">
+                  <c:v>7028.45</c:v>
+                </c:pt>
+                <c:pt idx="29">
+                  <c:v>7960.77</c:v>
+                </c:pt>
+                <c:pt idx="30">
+                  <c:v>8227.86</c:v>
+                </c:pt>
+                <c:pt idx="31">
+                  <c:v>8217.46</c:v>
+                </c:pt>
+                <c:pt idx="32">
+                  <c:v>10585.3</c:v>
+                </c:pt>
+                <c:pt idx="33">
+                  <c:v>11092.9</c:v>
+                </c:pt>
+                <c:pt idx="34">
+                  <c:v>11752.8</c:v>
+                </c:pt>
+                <c:pt idx="35">
+                  <c:v>11651</c:v>
+                </c:pt>
+                <c:pt idx="36">
+                  <c:v>12616.2</c:v>
+                </c:pt>
+                <c:pt idx="37">
+                  <c:v>12392.7</c:v>
+                </c:pt>
+                <c:pt idx="38">
+                  <c:v>12961.2</c:v>
+                </c:pt>
+                <c:pt idx="39">
+                  <c:v>13047.2</c:v>
+                </c:pt>
+              </c:numCache>
+            </c:numRef>
+          </c:val>
+        </c:ser>
+        <c:gapWidth val="100"/>
+        <c:overlap val="0"/>
+        <c:axId val="25733471"/>
+        <c:axId val="75402478"/>
+      </c:barChart>
+      <c:catAx>
+        <c:axId val="25733471"/>
+        <c:scaling>
+          <c:orientation val="minMax"/>
+        </c:scaling>
+        <c:delete val="0"/>
+        <c:axPos val="b"/>
+        <c:title>
+          <c:tx>
+            <c:rich>
+              <a:bodyPr rot="0"/>
+              <a:lstStyle/>
+              <a:p>
+                <a:pPr>
+                  <a:defRPr b="0" sz="900" spc="-1" strike="noStrike">
+                    <a:solidFill>
+                      <a:srgbClr val="000000"/>
+                    </a:solidFill>
+                    <a:uFill>
+                      <a:solidFill>
+                        <a:srgbClr val="ffffff"/>
+                      </a:solidFill>
+                    </a:uFill>
+                    <a:latin typeface="Arial"/>
+                  </a:defRPr>
+                </a:pPr>
+                <a:r>
+                  <a:rPr b="0" sz="900" spc="-1" strike="noStrike">
+                    <a:solidFill>
+                      <a:srgbClr val="000000"/>
+                    </a:solidFill>
+                    <a:uFill>
+                      <a:solidFill>
+                        <a:srgbClr val="ffffff"/>
+                      </a:solidFill>
+                    </a:uFill>
+                    <a:latin typeface="Arial"/>
+                  </a:rPr>
+                  <a:t>Number of Vertices</a:t>
+                </a:r>
+              </a:p>
+            </c:rich>
+          </c:tx>
+          <c:overlay val="0"/>
+        </c:title>
+        <c:numFmt formatCode="General" sourceLinked="0"/>
+        <c:majorTickMark val="out"/>
+        <c:minorTickMark val="none"/>
+        <c:tickLblPos val="nextTo"/>
+        <c:spPr>
+          <a:ln>
+            <a:solidFill>
+              <a:srgbClr val="b3b3b3"/>
+            </a:solidFill>
+          </a:ln>
+        </c:spPr>
+        <c:txPr>
+          <a:bodyPr/>
+          <a:p>
+            <a:pPr>
+              <a:defRPr b="0" sz="1000" spc="-1" strike="noStrike">
+                <a:solidFill>
+                  <a:srgbClr val="000000"/>
+                </a:solidFill>
+                <a:uFill>
+                  <a:solidFill>
+                    <a:srgbClr val="ffffff"/>
+                  </a:solidFill>
+                </a:uFill>
+                <a:latin typeface="Arial"/>
+              </a:defRPr>
+            </a:pPr>
+          </a:p>
+        </c:txPr>
+        <c:crossAx val="75402478"/>
+        <c:crosses val="autoZero"/>
+        <c:auto val="1"/>
+        <c:lblAlgn val="ctr"/>
+        <c:lblOffset val="100"/>
+      </c:catAx>
+      <c:valAx>
+        <c:axId val="75402478"/>
+        <c:scaling>
+          <c:orientation val="minMax"/>
+        </c:scaling>
+        <c:delete val="0"/>
+        <c:axPos val="l"/>
+        <c:majorGridlines>
+          <c:spPr>
+            <a:ln>
+              <a:solidFill>
+                <a:srgbClr val="b3b3b3"/>
+              </a:solidFill>
+            </a:ln>
+          </c:spPr>
+        </c:majorGridlines>
+        <c:title>
+          <c:tx>
+            <c:rich>
+              <a:bodyPr rot="-5400000"/>
+              <a:lstStyle/>
+              <a:p>
+                <a:pPr>
+                  <a:defRPr b="0" sz="900" spc="-1" strike="noStrike">
+                    <a:solidFill>
+                      <a:srgbClr val="000000"/>
+                    </a:solidFill>
+                    <a:uFill>
+                      <a:solidFill>
+                        <a:srgbClr val="ffffff"/>
+                      </a:solidFill>
+                    </a:uFill>
+                    <a:latin typeface="Arial"/>
+                  </a:defRPr>
+                </a:pPr>
+                <a:r>
+                  <a:rPr b="0" sz="900" spc="-1" strike="noStrike">
+                    <a:solidFill>
+                      <a:srgbClr val="000000"/>
+                    </a:solidFill>
+                    <a:uFill>
+                      <a:solidFill>
+                        <a:srgbClr val="ffffff"/>
+                      </a:solidFill>
+                    </a:uFill>
+                    <a:latin typeface="Arial"/>
+                  </a:rPr>
+                  <a:t>Time (ms)</a:t>
+                </a:r>
+              </a:p>
+            </c:rich>
+          </c:tx>
+          <c:overlay val="0"/>
+        </c:title>
+        <c:numFmt formatCode="General" sourceLinked="0"/>
+        <c:majorTickMark val="out"/>
+        <c:minorTickMark val="none"/>
+        <c:tickLblPos val="nextTo"/>
+        <c:spPr>
+          <a:ln>
+            <a:solidFill>
+              <a:srgbClr val="b3b3b3"/>
+            </a:solidFill>
+          </a:ln>
+        </c:spPr>
+        <c:txPr>
+          <a:bodyPr/>
+          <a:p>
+            <a:pPr>
+              <a:defRPr b="0" sz="1000" spc="-1" strike="noStrike">
+                <a:solidFill>
+                  <a:srgbClr val="000000"/>
+                </a:solidFill>
+                <a:uFill>
+                  <a:solidFill>
+                    <a:srgbClr val="ffffff"/>
+                  </a:solidFill>
+                </a:uFill>
+                <a:latin typeface="Arial"/>
+              </a:defRPr>
+            </a:pPr>
+          </a:p>
+        </c:txPr>
+        <c:crossAx val="25733471"/>
+        <c:crosses val="autoZero"/>
+        <c:crossBetween val="midCat"/>
+      </c:valAx>
+      <c:spPr>
+        <a:noFill/>
+        <a:ln>
+          <a:solidFill>
+            <a:srgbClr val="b3b3b3"/>
+          </a:solidFill>
+        </a:ln>
+      </c:spPr>
+    </c:plotArea>
+    <c:legend>
+      <c:legendPos val="b"/>
+      <c:overlay val="0"/>
+      <c:spPr>
+        <a:noFill/>
+        <a:ln>
+          <a:noFill/>
+        </a:ln>
+      </c:spPr>
+    </c:legend>
+    <c:plotVisOnly val="1"/>
+    <c:dispBlanksAs val="gap"/>
+  </c:chart>
+  <c:spPr>
+    <a:solidFill>
+      <a:srgbClr val="ffffff"/>
+    </a:solidFill>
+    <a:ln>
+      <a:noFill/>
+    </a:ln>
+  </c:spPr>
+</c:chartSpace>
+</file>
+
+<file path=word/charts/chart2.xml><?xml version="1.0" encoding="utf-8"?>
+<c:chartSpace xmlns:c="http://schemas.openxmlformats.org/drawingml/2006/chart" xmlns:a="http://schemas.openxmlformats.org/drawingml/2006/main" xmlns:r="http://schemas.openxmlformats.org/officeDocument/2006/relationships">
+  <c:lang val="en-US"/>
+  <c:roundedCorners val="0"/>
+  <c:chart>
+    <c:title>
+      <c:tx>
+        <c:rich>
+          <a:bodyPr rot="0"/>
+          <a:lstStyle/>
+          <a:p>
+            <a:pPr>
+              <a:defRPr b="0" sz="1300" spc="-1" strike="noStrike">
+                <a:solidFill>
+                  <a:srgbClr val="000000"/>
+                </a:solidFill>
+                <a:uFill>
+                  <a:solidFill>
+                    <a:srgbClr val="ffffff"/>
+                  </a:solidFill>
+                </a:uFill>
+                <a:latin typeface="Arial"/>
+              </a:defRPr>
+            </a:pPr>
+            <a:r>
+              <a:rPr b="0" sz="1300" spc="-1" strike="noStrike">
+                <a:solidFill>
+                  <a:srgbClr val="000000"/>
+                </a:solidFill>
+                <a:uFill>
+                  <a:solidFill>
+                    <a:srgbClr val="ffffff"/>
+                  </a:solidFill>
+                </a:uFill>
+                <a:latin typeface="Arial"/>
+              </a:rPr>
+              <a:t>Mean Average</a:t>
+            </a:r>
+          </a:p>
+        </c:rich>
+      </c:tx>
+      <c:overlay val="0"/>
+    </c:title>
+    <c:autoTitleDeleted val="0"/>
+    <c:plotArea>
+      <c:barChart>
+        <c:barDir val="col"/>
+        <c:grouping val="clustered"/>
+        <c:varyColors val="0"/>
+        <c:ser>
+          <c:idx val="0"/>
+          <c:order val="0"/>
+          <c:tx>
+            <c:strRef>
+              <c:f>label 0</c:f>
+              <c:strCache>
+                <c:ptCount val="1"/>
+                <c:pt idx="0">
+                  <c:v>Floyd-Warshall's</c:v>
+                </c:pt>
+              </c:strCache>
+            </c:strRef>
+          </c:tx>
+          <c:spPr>
+            <a:solidFill>
+              <a:srgbClr val="9933ff"/>
+            </a:solidFill>
+            <a:ln>
+              <a:noFill/>
+            </a:ln>
+          </c:spPr>
+          <c:invertIfNegative val="0"/>
+          <c:dLbls>
+            <c:showLegendKey val="0"/>
+            <c:showVal val="0"/>
+            <c:showCatName val="0"/>
+            <c:showSerName val="0"/>
+            <c:showPercent val="0"/>
+            <c:showLeaderLines val="0"/>
+          </c:dLbls>
+          <c:cat>
+            <c:strRef>
+              <c:f>categories</c:f>
+              <c:strCache>
+                <c:ptCount val="1"/>
+                <c:pt idx="0">
+                  <c:v>Time (ms)</c:v>
+                </c:pt>
+              </c:strCache>
+            </c:strRef>
+          </c:cat>
+          <c:val>
+            <c:numRef>
+              <c:f>0</c:f>
+              <c:numCache>
+                <c:formatCode>General</c:formatCode>
+                <c:ptCount val="1"/>
+                <c:pt idx="0">
+                  <c:v>4271.2672</c:v>
+                </c:pt>
+              </c:numCache>
+            </c:numRef>
+          </c:val>
+        </c:ser>
+        <c:ser>
+          <c:idx val="1"/>
+          <c:order val="1"/>
+          <c:tx>
+            <c:strRef>
+              <c:f>label 1</c:f>
+              <c:strCache>
+                <c:ptCount val="1"/>
+                <c:pt idx="0">
+                  <c:v>Dijkstra's</c:v>
+                </c:pt>
+              </c:strCache>
+            </c:strRef>
+          </c:tx>
+          <c:spPr>
+            <a:solidFill>
+              <a:srgbClr val="99ccff"/>
+            </a:solidFill>
+            <a:ln>
+              <a:noFill/>
+            </a:ln>
+          </c:spPr>
+          <c:invertIfNegative val="0"/>
+          <c:dLbls>
+            <c:showLegendKey val="0"/>
+            <c:showVal val="0"/>
+            <c:showCatName val="0"/>
+            <c:showSerName val="0"/>
+            <c:showPercent val="0"/>
+            <c:showLeaderLines val="0"/>
+          </c:dLbls>
+          <c:cat>
+            <c:strRef>
+              <c:f>categories</c:f>
+              <c:strCache>
+                <c:ptCount val="1"/>
+                <c:pt idx="0">
+                  <c:v>Time (ms)</c:v>
+                </c:pt>
+              </c:strCache>
+            </c:strRef>
+          </c:cat>
+          <c:val>
+            <c:numRef>
+              <c:f>1</c:f>
+              <c:numCache>
+                <c:formatCode>General</c:formatCode>
+                <c:ptCount val="1"/>
+                <c:pt idx="0">
+                  <c:v>3532.948025</c:v>
+                </c:pt>
+              </c:numCache>
+            </c:numRef>
+          </c:val>
+        </c:ser>
+        <c:gapWidth val="100"/>
+        <c:overlap val="0"/>
+        <c:axId val="52516465"/>
+        <c:axId val="12515232"/>
+      </c:barChart>
+      <c:catAx>
+        <c:axId val="52516465"/>
+        <c:scaling>
+          <c:orientation val="minMax"/>
+        </c:scaling>
+        <c:delete val="0"/>
+        <c:axPos val="b"/>
+        <c:numFmt formatCode="MM/DD/YYYY" sourceLinked="1"/>
+        <c:majorTickMark val="out"/>
+        <c:minorTickMark val="none"/>
+        <c:tickLblPos val="nextTo"/>
+        <c:spPr>
+          <a:ln>
+            <a:solidFill>
+              <a:srgbClr val="b3b3b3"/>
+            </a:solidFill>
+          </a:ln>
+        </c:spPr>
+        <c:txPr>
+          <a:bodyPr/>
+          <a:p>
+            <a:pPr>
+              <a:defRPr b="0" sz="1000" spc="-1" strike="noStrike">
+                <a:solidFill>
+                  <a:srgbClr val="000000"/>
+                </a:solidFill>
+                <a:uFill>
+                  <a:solidFill>
+                    <a:srgbClr val="ffffff"/>
+                  </a:solidFill>
+                </a:uFill>
+                <a:latin typeface="Arial"/>
+              </a:defRPr>
+            </a:pPr>
+          </a:p>
+        </c:txPr>
+        <c:crossAx val="12515232"/>
+        <c:crosses val="autoZero"/>
+        <c:auto val="1"/>
+        <c:lblAlgn val="ctr"/>
+        <c:lblOffset val="100"/>
+      </c:catAx>
+      <c:valAx>
+        <c:axId val="12515232"/>
+        <c:scaling>
+          <c:orientation val="minMax"/>
+        </c:scaling>
+        <c:delete val="0"/>
+        <c:axPos val="l"/>
+        <c:majorGridlines>
+          <c:spPr>
+            <a:ln>
+              <a:solidFill>
+                <a:srgbClr val="b3b3b3"/>
+              </a:solidFill>
+            </a:ln>
+          </c:spPr>
+        </c:majorGridlines>
+        <c:title>
+          <c:tx>
+            <c:rich>
+              <a:bodyPr rot="-5400000"/>
+              <a:lstStyle/>
+              <a:p>
+                <a:pPr>
+                  <a:defRPr b="0" sz="900" spc="-1" strike="noStrike">
+                    <a:solidFill>
+                      <a:srgbClr val="000000"/>
+                    </a:solidFill>
+                    <a:uFill>
+                      <a:solidFill>
+                        <a:srgbClr val="ffffff"/>
+                      </a:solidFill>
+                    </a:uFill>
+                    <a:latin typeface="Arial"/>
+                  </a:defRPr>
+                </a:pPr>
+                <a:r>
+                  <a:rPr b="0" sz="900" spc="-1" strike="noStrike">
+                    <a:solidFill>
+                      <a:srgbClr val="000000"/>
+                    </a:solidFill>
+                    <a:uFill>
+                      <a:solidFill>
+                        <a:srgbClr val="ffffff"/>
+                      </a:solidFill>
+                    </a:uFill>
+                    <a:latin typeface="Arial"/>
+                  </a:rPr>
+                  <a:t>Time (ms)</a:t>
+                </a:r>
+              </a:p>
+            </c:rich>
+          </c:tx>
+          <c:overlay val="0"/>
+        </c:title>
+        <c:numFmt formatCode="General" sourceLinked="1"/>
+        <c:majorTickMark val="out"/>
+        <c:minorTickMark val="none"/>
+        <c:tickLblPos val="nextTo"/>
+        <c:spPr>
+          <a:ln>
+            <a:solidFill>
+              <a:srgbClr val="b3b3b3"/>
+            </a:solidFill>
+          </a:ln>
+        </c:spPr>
+        <c:txPr>
+          <a:bodyPr/>
+          <a:p>
+            <a:pPr>
+              <a:defRPr b="0" sz="1000" spc="-1" strike="noStrike">
+                <a:solidFill>
+                  <a:srgbClr val="000000"/>
+                </a:solidFill>
+                <a:uFill>
+                  <a:solidFill>
+                    <a:srgbClr val="ffffff"/>
+                  </a:solidFill>
+                </a:uFill>
+                <a:latin typeface="Arial"/>
+              </a:defRPr>
+            </a:pPr>
+          </a:p>
+        </c:txPr>
+        <c:crossAx val="52516465"/>
+        <c:crosses val="autoZero"/>
+        <c:crossBetween val="midCat"/>
+      </c:valAx>
+      <c:spPr>
+        <a:noFill/>
+        <a:ln>
+          <a:solidFill>
+            <a:srgbClr val="b3b3b3"/>
+          </a:solidFill>
+        </a:ln>
+      </c:spPr>
+    </c:plotArea>
+    <c:legend>
+      <c:legendPos val="r"/>
+      <c:overlay val="0"/>
+      <c:spPr>
+        <a:noFill/>
+        <a:ln>
+          <a:noFill/>
+        </a:ln>
+      </c:spPr>
+    </c:legend>
+    <c:plotVisOnly val="1"/>
+    <c:dispBlanksAs val="gap"/>
+  </c:chart>
+  <c:spPr>
+    <a:noFill/>
+    <a:ln>
+      <a:noFill/>
+    </a:ln>
+  </c:spPr>
+</c:chartSpace>
+</file>
+
+<file path=word/charts/chart3.xml><?xml version="1.0" encoding="utf-8"?>
+<c:chartSpace xmlns:c="http://schemas.openxmlformats.org/drawingml/2006/chart" xmlns:a="http://schemas.openxmlformats.org/drawingml/2006/main" xmlns:r="http://schemas.openxmlformats.org/officeDocument/2006/relationships">
+  <c:lang val="en-US"/>
+  <c:roundedCorners val="0"/>
+  <c:chart>
+    <c:title>
+      <c:tx>
+        <c:rich>
+          <a:bodyPr rot="0"/>
+          <a:lstStyle/>
+          <a:p>
+            <a:pPr>
+              <a:defRPr b="0" sz="1300" spc="-1" strike="noStrike">
+                <a:solidFill>
+                  <a:srgbClr val="000000"/>
+                </a:solidFill>
+                <a:uFill>
+                  <a:solidFill>
+                    <a:srgbClr val="ffffff"/>
+                  </a:solidFill>
+                </a:uFill>
+                <a:latin typeface="Arial"/>
+              </a:defRPr>
+            </a:pPr>
+            <a:r>
+              <a:rPr b="0" sz="1300" spc="-1" strike="noStrike">
+                <a:solidFill>
+                  <a:srgbClr val="000000"/>
+                </a:solidFill>
+                <a:uFill>
+                  <a:solidFill>
+                    <a:srgbClr val="ffffff"/>
+                  </a:solidFill>
+                </a:uFill>
+                <a:latin typeface="Arial"/>
+              </a:rPr>
+              <a:t>Standard Deviation</a:t>
+            </a:r>
+          </a:p>
+        </c:rich>
+      </c:tx>
+      <c:overlay val="0"/>
+    </c:title>
+    <c:autoTitleDeleted val="0"/>
+    <c:plotArea>
+      <c:barChart>
+        <c:barDir val="col"/>
+        <c:grouping val="clustered"/>
+        <c:varyColors val="0"/>
+        <c:ser>
+          <c:idx val="0"/>
+          <c:order val="0"/>
+          <c:tx>
+            <c:strRef>
+              <c:f>label 0</c:f>
+              <c:strCache>
+                <c:ptCount val="1"/>
+                <c:pt idx="0">
+                  <c:v>Floyd-Warshall's</c:v>
+                </c:pt>
+              </c:strCache>
+            </c:strRef>
+          </c:tx>
+          <c:spPr>
+            <a:solidFill>
+              <a:srgbClr val="9933ff"/>
+            </a:solidFill>
+            <a:ln>
+              <a:noFill/>
+            </a:ln>
+          </c:spPr>
+          <c:invertIfNegative val="0"/>
+          <c:dLbls>
+            <c:showLegendKey val="0"/>
+            <c:showVal val="0"/>
+            <c:showCatName val="0"/>
+            <c:showSerName val="0"/>
+            <c:showPercent val="0"/>
+            <c:showLeaderLines val="0"/>
+          </c:dLbls>
+          <c:cat>
+            <c:strRef>
+              <c:f>categories</c:f>
+              <c:strCache>
+                <c:ptCount val="1"/>
+                <c:pt idx="0">
+                  <c:v>Standard Deviation</c:v>
+                </c:pt>
+              </c:strCache>
+            </c:strRef>
+          </c:cat>
+          <c:val>
+            <c:numRef>
+              <c:f>0</c:f>
+              <c:numCache>
+                <c:formatCode>General</c:formatCode>
+                <c:ptCount val="1"/>
+                <c:pt idx="0">
+                  <c:v>4537.0022838256</c:v>
+                </c:pt>
+              </c:numCache>
+            </c:numRef>
+          </c:val>
+        </c:ser>
+        <c:ser>
+          <c:idx val="1"/>
+          <c:order val="1"/>
+          <c:tx>
+            <c:strRef>
+              <c:f>label 1</c:f>
+              <c:strCache>
+                <c:ptCount val="1"/>
+                <c:pt idx="0">
+                  <c:v>Dijkstra's</c:v>
+                </c:pt>
+              </c:strCache>
+            </c:strRef>
+          </c:tx>
+          <c:spPr>
+            <a:solidFill>
+              <a:srgbClr val="99ccff"/>
+            </a:solidFill>
+            <a:ln>
+              <a:noFill/>
+            </a:ln>
+          </c:spPr>
+          <c:invertIfNegative val="0"/>
+          <c:dLbls>
+            <c:showLegendKey val="0"/>
+            <c:showVal val="0"/>
+            <c:showCatName val="0"/>
+            <c:showSerName val="0"/>
+            <c:showPercent val="0"/>
+            <c:showLeaderLines val="0"/>
+          </c:dLbls>
+          <c:cat>
+            <c:strRef>
+              <c:f>categories</c:f>
+              <c:strCache>
+                <c:ptCount val="1"/>
+                <c:pt idx="0">
+                  <c:v>Standard Deviation</c:v>
+                </c:pt>
+              </c:strCache>
+            </c:strRef>
+          </c:cat>
+          <c:val>
+            <c:numRef>
+              <c:f>1</c:f>
+              <c:numCache>
+                <c:formatCode>General</c:formatCode>
+                <c:ptCount val="1"/>
+                <c:pt idx="0">
+                  <c:v>3794.3764626509</c:v>
+                </c:pt>
+              </c:numCache>
+            </c:numRef>
+          </c:val>
+        </c:ser>
+        <c:gapWidth val="100"/>
+        <c:overlap val="0"/>
+        <c:axId val="36491331"/>
+        <c:axId val="16783458"/>
+      </c:barChart>
+      <c:catAx>
+        <c:axId val="36491331"/>
+        <c:scaling>
+          <c:orientation val="minMax"/>
+        </c:scaling>
+        <c:delete val="0"/>
+        <c:axPos val="b"/>
+        <c:numFmt formatCode="MM/DD/YYYY" sourceLinked="1"/>
+        <c:majorTickMark val="out"/>
+        <c:minorTickMark val="none"/>
+        <c:tickLblPos val="nextTo"/>
+        <c:spPr>
+          <a:ln>
+            <a:solidFill>
+              <a:srgbClr val="b3b3b3"/>
+            </a:solidFill>
+          </a:ln>
+        </c:spPr>
+        <c:txPr>
+          <a:bodyPr/>
+          <a:p>
+            <a:pPr>
+              <a:defRPr b="0" sz="1000" spc="-1" strike="noStrike">
+                <a:solidFill>
+                  <a:srgbClr val="000000"/>
+                </a:solidFill>
+                <a:uFill>
+                  <a:solidFill>
+                    <a:srgbClr val="ffffff"/>
+                  </a:solidFill>
+                </a:uFill>
+                <a:latin typeface="Arial"/>
+              </a:defRPr>
+            </a:pPr>
+          </a:p>
+        </c:txPr>
+        <c:crossAx val="16783458"/>
+        <c:crosses val="autoZero"/>
+        <c:auto val="1"/>
+        <c:lblAlgn val="ctr"/>
+        <c:lblOffset val="100"/>
+      </c:catAx>
+      <c:valAx>
+        <c:axId val="16783458"/>
+        <c:scaling>
+          <c:orientation val="minMax"/>
+        </c:scaling>
+        <c:delete val="0"/>
+        <c:axPos val="l"/>
+        <c:majorGridlines>
+          <c:spPr>
+            <a:ln>
+              <a:solidFill>
+                <a:srgbClr val="b3b3b3"/>
+              </a:solidFill>
+            </a:ln>
+          </c:spPr>
+        </c:majorGridlines>
+        <c:title>
+          <c:tx>
+            <c:rich>
+              <a:bodyPr rot="-5400000"/>
+              <a:lstStyle/>
+              <a:p>
+                <a:pPr>
+                  <a:defRPr b="0" sz="900" spc="-1" strike="noStrike">
+                    <a:solidFill>
+                      <a:srgbClr val="000000"/>
+                    </a:solidFill>
+                    <a:uFill>
+                      <a:solidFill>
+                        <a:srgbClr val="ffffff"/>
+                      </a:solidFill>
+                    </a:uFill>
+                    <a:latin typeface="Arial"/>
+                  </a:defRPr>
+                </a:pPr>
+                <a:r>
+                  <a:rPr b="0" sz="900" spc="-1" strike="noStrike">
+                    <a:solidFill>
+                      <a:srgbClr val="000000"/>
+                    </a:solidFill>
+                    <a:uFill>
+                      <a:solidFill>
+                        <a:srgbClr val="ffffff"/>
+                      </a:solidFill>
+                    </a:uFill>
+                    <a:latin typeface="Arial"/>
+                  </a:rPr>
+                  <a:t>Time(ms)</a:t>
+                </a:r>
+              </a:p>
+            </c:rich>
+          </c:tx>
+          <c:overlay val="0"/>
+        </c:title>
+        <c:numFmt formatCode="General" sourceLinked="1"/>
+        <c:majorTickMark val="out"/>
+        <c:minorTickMark val="none"/>
+        <c:tickLblPos val="nextTo"/>
+        <c:spPr>
+          <a:ln>
+            <a:solidFill>
+              <a:srgbClr val="b3b3b3"/>
+            </a:solidFill>
+          </a:ln>
+        </c:spPr>
+        <c:txPr>
+          <a:bodyPr/>
+          <a:p>
+            <a:pPr>
+              <a:defRPr b="0" sz="1000" spc="-1" strike="noStrike">
+                <a:solidFill>
+                  <a:srgbClr val="000000"/>
+                </a:solidFill>
+                <a:uFill>
+                  <a:solidFill>
+                    <a:srgbClr val="ffffff"/>
+                  </a:solidFill>
+                </a:uFill>
+                <a:latin typeface="Arial"/>
+              </a:defRPr>
+            </a:pPr>
+          </a:p>
+        </c:txPr>
+        <c:crossAx val="36491331"/>
+        <c:crosses val="autoZero"/>
+        <c:crossBetween val="midCat"/>
+      </c:valAx>
+      <c:spPr>
+        <a:noFill/>
+        <a:ln>
+          <a:solidFill>
+            <a:srgbClr val="b3b3b3"/>
+          </a:solidFill>
+        </a:ln>
+      </c:spPr>
+    </c:plotArea>
+    <c:legend>
+      <c:legendPos val="r"/>
+      <c:overlay val="0"/>
+      <c:spPr>
+        <a:noFill/>
+        <a:ln>
+          <a:noFill/>
+        </a:ln>
+      </c:spPr>
+    </c:legend>
+    <c:plotVisOnly val="1"/>
+    <c:dispBlanksAs val="gap"/>
+  </c:chart>
+  <c:spPr>
+    <a:noFill/>
+    <a:ln>
+      <a:noFill/>
+    </a:ln>
+  </c:spPr>
+</c:chartSpace>
 </file>
</xml_diff>